<commit_message>
change series title to Jesus is King
</commit_message>
<xml_diff>
--- a/FutureGroupGuides/Originals/God Is - Week 1.docx
+++ b/FutureGroupGuides/Originals/God Is - Week 1.docx
@@ -6,15 +6,16 @@
       <w:pPr>
         <w:jc w:val="center"/>
       </w:pPr>
+      <w:bookmarkStart w:id="0" w:name="_GoBack"/>
       <w:r>
         <w:rPr>
           <w:noProof/>
         </w:rPr>
         <w:drawing>
-          <wp:inline distT="0" distB="0" distL="0" distR="0" wp14:anchorId="34CEBE22" wp14:editId="281C7143">
-            <wp:extent cx="5943600" cy="797560"/>
-            <wp:effectExtent l="0" t="0" r="0" b="2540"/>
-            <wp:docPr id="1" name="Picture 1"/>
+          <wp:inline distT="0" distB="0" distL="0" distR="0" wp14:anchorId="56AB023A" wp14:editId="1D42357E">
+            <wp:extent cx="2286000" cy="1694943"/>
+            <wp:effectExtent l="0" t="0" r="0" b="635"/>
+            <wp:docPr id="2" name="Picture 2"/>
             <wp:cNvGraphicFramePr>
               <a:graphicFrameLocks xmlns:a="http://schemas.openxmlformats.org/drawingml/2006/main" noChangeAspect="1"/>
             </wp:cNvGraphicFramePr>
@@ -43,7 +44,7 @@
                   <pic:spPr bwMode="auto">
                     <a:xfrm>
                       <a:off x="0" y="0"/>
-                      <a:ext cx="5943600" cy="797560"/>
+                      <a:ext cx="2399227" cy="1778894"/>
                     </a:xfrm>
                     <a:prstGeom prst="rect">
                       <a:avLst/>
@@ -59,19 +60,7 @@
           </wp:inline>
         </w:drawing>
       </w:r>
-    </w:p>
-    <w:p>
-      <w:pPr>
-        <w:rPr>
-          <w:rFonts w:ascii="Arial" w:hAnsi="Arial" w:cs="Arial"/>
-          <w:b/>
-          <w:bCs/>
-          <w:i/>
-          <w:iCs/>
-          <w:sz w:val="28"/>
-          <w:szCs w:val="28"/>
-        </w:rPr>
-      </w:pPr>
+      <w:bookmarkEnd w:id="0"/>
     </w:p>
     <w:p>
       <w:pPr>
@@ -88,12 +77,10 @@
           <w:rFonts w:ascii="Arial" w:hAnsi="Arial" w:cs="Arial"/>
           <w:b/>
           <w:bCs/>
-          <w:i/>
-          <w:iCs/>
           <w:sz w:val="28"/>
           <w:szCs w:val="28"/>
         </w:rPr>
-        <w:t>God Is...</w:t>
+        <w:t>Jesus is King</w:t>
       </w:r>
       <w:r>
         <w:rPr>
@@ -103,7 +90,7 @@
           <w:sz w:val="28"/>
           <w:szCs w:val="28"/>
         </w:rPr>
-        <w:t xml:space="preserve"> Week 1: Jesus is King</w:t>
+        <w:t>: Week 1</w:t>
       </w:r>
     </w:p>
     <w:p>
@@ -235,20 +222,14 @@
         </w:rPr>
         <w:t>Which statement do you relate to better?</w:t>
       </w:r>
-    </w:p>
-    <w:p>
-      <w:pPr>
-        <w:pStyle w:val="ListParagraph"/>
-        <w:numPr>
-          <w:ilvl w:val="1"/>
-          <w:numId w:val="2"/>
-        </w:numPr>
-        <w:rPr>
-          <w:rFonts w:ascii="Arial" w:hAnsi="Arial" w:cs="Arial"/>
-          <w:sz w:val="20"/>
-          <w:szCs w:val="20"/>
-        </w:rPr>
-      </w:pPr>
+      <w:r>
+        <w:rPr>
+          <w:rFonts w:ascii="Arial" w:hAnsi="Arial" w:cs="Arial"/>
+          <w:sz w:val="20"/>
+          <w:szCs w:val="20"/>
+        </w:rPr>
+        <w:t xml:space="preserve"> </w:t>
+      </w:r>
       <w:r>
         <w:rPr>
           <w:rFonts w:ascii="Arial" w:hAnsi="Arial" w:cs="Arial"/>
@@ -257,20 +238,14 @@
         </w:rPr>
         <w:t>God is light.</w:t>
       </w:r>
-    </w:p>
-    <w:p>
-      <w:pPr>
-        <w:pStyle w:val="ListParagraph"/>
-        <w:numPr>
-          <w:ilvl w:val="1"/>
-          <w:numId w:val="2"/>
-        </w:numPr>
-        <w:rPr>
-          <w:rFonts w:ascii="Arial" w:hAnsi="Arial" w:cs="Arial"/>
-          <w:sz w:val="20"/>
-          <w:szCs w:val="20"/>
-        </w:rPr>
-      </w:pPr>
+      <w:r>
+        <w:rPr>
+          <w:rFonts w:ascii="Arial" w:hAnsi="Arial" w:cs="Arial"/>
+          <w:sz w:val="20"/>
+          <w:szCs w:val="20"/>
+        </w:rPr>
+        <w:t xml:space="preserve"> -or- </w:t>
+      </w:r>
       <w:r>
         <w:rPr>
           <w:rFonts w:ascii="Arial" w:hAnsi="Arial" w:cs="Arial"/>
@@ -279,20 +254,14 @@
         </w:rPr>
         <w:t>God is faithful.</w:t>
       </w:r>
-    </w:p>
-    <w:p>
-      <w:pPr>
-        <w:pStyle w:val="ListParagraph"/>
-        <w:numPr>
-          <w:ilvl w:val="1"/>
-          <w:numId w:val="2"/>
-        </w:numPr>
-        <w:rPr>
-          <w:rFonts w:ascii="Arial" w:hAnsi="Arial" w:cs="Arial"/>
-          <w:sz w:val="20"/>
-          <w:szCs w:val="20"/>
-        </w:rPr>
-      </w:pPr>
+      <w:r>
+        <w:rPr>
+          <w:rFonts w:ascii="Arial" w:hAnsi="Arial" w:cs="Arial"/>
+          <w:sz w:val="20"/>
+          <w:szCs w:val="20"/>
+        </w:rPr>
+        <w:t xml:space="preserve"> -or- </w:t>
+      </w:r>
       <w:r>
         <w:rPr>
           <w:rFonts w:ascii="Arial" w:hAnsi="Arial" w:cs="Arial"/>
@@ -445,17 +414,7 @@
           <w:sz w:val="20"/>
           <w:szCs w:val="20"/>
         </w:rPr>
-        <w:t>John 1:1-13</w:t>
-      </w:r>
-      <w:r>
-        <w:rPr>
-          <w:rFonts w:ascii="Arial" w:hAnsi="Arial" w:cs="Arial"/>
-          <w:b/>
-          <w:bCs/>
-          <w:sz w:val="20"/>
-          <w:szCs w:val="20"/>
-        </w:rPr>
-        <w:t xml:space="preserve">: </w:t>
+        <w:t xml:space="preserve">John 1:1-13: </w:t>
       </w:r>
       <w:r>
         <w:rPr>
@@ -547,15 +506,7 @@
           <w:sz w:val="20"/>
           <w:szCs w:val="20"/>
         </w:rPr>
-        <w:t>That light shines in the darkness, and yet the darkness did not overcome it.</w:t>
-      </w:r>
-      <w:r>
-        <w:rPr>
-          <w:rFonts w:ascii="Arial" w:hAnsi="Arial" w:cs="Arial"/>
-          <w:sz w:val="20"/>
-          <w:szCs w:val="20"/>
-        </w:rPr>
-        <w:t xml:space="preserve"> </w:t>
+        <w:t xml:space="preserve">That light shines in the darkness, and yet the darkness did not overcome it. </w:t>
       </w:r>
       <w:r>
         <w:rPr>
@@ -623,15 +574,7 @@
           <w:sz w:val="20"/>
           <w:szCs w:val="20"/>
         </w:rPr>
-        <w:t>The true light that gives light to everyone, was coming into the world.</w:t>
-      </w:r>
-      <w:r>
-        <w:rPr>
-          <w:rFonts w:ascii="Arial" w:hAnsi="Arial" w:cs="Arial"/>
-          <w:sz w:val="20"/>
-          <w:szCs w:val="20"/>
-        </w:rPr>
-        <w:t xml:space="preserve"> </w:t>
+        <w:t xml:space="preserve">The true light that gives light to everyone, was coming into the world. </w:t>
       </w:r>
       <w:r>
         <w:rPr>
@@ -916,17 +859,7 @@
           <w:sz w:val="20"/>
           <w:szCs w:val="20"/>
         </w:rPr>
-        <w:t xml:space="preserve">Prayer for salvation in and through </w:t>
-      </w:r>
-      <w:bookmarkStart w:id="0" w:name="_GoBack"/>
-      <w:bookmarkEnd w:id="0"/>
-      <w:r>
-        <w:rPr>
-          <w:rFonts w:ascii="Arial" w:hAnsi="Arial" w:cs="Arial"/>
-          <w:sz w:val="20"/>
-          <w:szCs w:val="20"/>
-        </w:rPr>
-        <w:t>the students’ lives by knowing who “God Is”.</w:t>
+        <w:t>Prayer for salvation in and through the students’ lives by knowing who “God Is”.</w:t>
       </w:r>
     </w:p>
     <w:p>
@@ -1605,7 +1538,7 @@
       </w:pPr>
     </w:pPrDefault>
   </w:docDefaults>
-  <w:latentStyles w:defLockedState="0" w:defUIPriority="99" w:defSemiHidden="0" w:defUnhideWhenUsed="0" w:defQFormat="0" w:count="377">
+  <w:latentStyles w:defLockedState="0" w:defUIPriority="99" w:defSemiHidden="0" w:defUnhideWhenUsed="0" w:defQFormat="0" w:count="376">
     <w:lsdException w:name="Normal" w:uiPriority="0" w:qFormat="1"/>
     <w:lsdException w:name="heading 1" w:uiPriority="9" w:qFormat="1"/>
     <w:lsdException w:name="heading 2" w:semiHidden="1" w:uiPriority="9" w:unhideWhenUsed="1" w:qFormat="1"/>
@@ -1982,7 +1915,6 @@
     <w:lsdException w:name="Hashtag" w:semiHidden="1" w:unhideWhenUsed="1"/>
     <w:lsdException w:name="Unresolved Mention" w:semiHidden="1" w:unhideWhenUsed="1"/>
     <w:lsdException w:name="Smart Link" w:semiHidden="1" w:unhideWhenUsed="1"/>
-    <w:lsdException w:name="Smart Link Error" w:semiHidden="1" w:unhideWhenUsed="1"/>
   </w:latentStyles>
   <w:style w:type="paragraph" w:default="1" w:styleId="Normal">
     <w:name w:val="Normal"/>

</xml_diff>